<commit_message>
Fixed typo in HW 8
</commit_message>
<xml_diff>
--- a/docs/homework/08-A-FractionalNumbers.docx
+++ b/docs/homework/08-A-FractionalNumbers.docx
@@ -45,7 +45,6 @@
                 <w:rFonts w:cstheme="minorHAnsi"/>
               </w:rPr>
             </w:pPr>
-            <w:proofErr w:type="gramStart"/>
             <w:r>
               <w:rPr>
                 <w:rFonts w:ascii="Apple Color Emoji" w:hAnsi="Apple Color Emoji" w:cs="Apple Color Emoji"/>
@@ -72,7 +71,6 @@
               </w:rPr>
               <w:t>Essential</w:t>
             </w:r>
-            <w:proofErr w:type="gramEnd"/>
             <w:r>
               <w:rPr>
                 <w:rFonts w:ascii="Courier" w:hAnsi="Courier" w:cstheme="minorHAnsi"/>
@@ -126,7 +124,6 @@
                 <w:rFonts w:cstheme="minorHAnsi"/>
               </w:rPr>
             </w:pPr>
-            <w:proofErr w:type="gramStart"/>
             <w:r>
               <w:rPr>
                 <w:rFonts w:ascii="Apple Color Emoji" w:hAnsi="Apple Color Emoji" w:cs="Apple Color Emoji"/>
@@ -153,7 +150,6 @@
               </w:rPr>
               <w:t>Enhanced</w:t>
             </w:r>
-            <w:proofErr w:type="gramEnd"/>
             <w:r>
               <w:rPr>
                 <w:rFonts w:ascii="Courier" w:hAnsi="Courier" w:cstheme="minorHAnsi"/>
@@ -1226,35 +1222,7 @@
         <w:rPr>
           <w:rFonts w:asciiTheme="minorHAnsi" w:hAnsiTheme="minorHAnsi" w:cstheme="minorHAnsi"/>
         </w:rPr>
-        <w:t xml:space="preserve"> fractional or non-whole numbers.  We saw that we can use a fixed-point representation or a </w:t>
-      </w:r>
-      <w:proofErr w:type="gramStart"/>
-      <w:r>
-        <w:rPr>
-          <w:rFonts w:asciiTheme="minorHAnsi" w:hAnsiTheme="minorHAnsi" w:cstheme="minorHAnsi"/>
-        </w:rPr>
-        <w:t>floating point</w:t>
-      </w:r>
-      <w:proofErr w:type="gramEnd"/>
-      <w:r>
-        <w:rPr>
-          <w:rFonts w:asciiTheme="minorHAnsi" w:hAnsiTheme="minorHAnsi" w:cstheme="minorHAnsi"/>
-        </w:rPr>
-        <w:t xml:space="preserve"> representation.  With those representations, we saw that we are not able to represent every real number exactly and thus we must consider the issues of precision and rounding.  In today’s activities you will gain more experience working with </w:t>
-      </w:r>
-      <w:proofErr w:type="gramStart"/>
-      <w:r>
-        <w:rPr>
-          <w:rFonts w:asciiTheme="minorHAnsi" w:hAnsiTheme="minorHAnsi" w:cstheme="minorHAnsi"/>
-        </w:rPr>
-        <w:t>fixed and floating point</w:t>
-      </w:r>
-      <w:proofErr w:type="gramEnd"/>
-      <w:r>
-        <w:rPr>
-          <w:rFonts w:asciiTheme="minorHAnsi" w:hAnsiTheme="minorHAnsi" w:cstheme="minorHAnsi"/>
-        </w:rPr>
-        <w:t xml:space="preserve"> values</w:t>
+        <w:t xml:space="preserve"> fractional or non-whole numbers.  We saw that we can use a fixed-point representation or a floating point representation.  With those representations, we saw that we are not able to represent every real number exactly and thus we must consider the issues of precision and rounding.  In today’s activities you will gain more experience working with fixed and floating point values</w:t>
       </w:r>
       <w:r>
         <w:rPr>
@@ -1286,13 +1254,7 @@
         <w:rPr>
           <w:rFonts w:asciiTheme="minorHAnsi" w:hAnsiTheme="minorHAnsi" w:cstheme="minorHAnsi"/>
         </w:rPr>
-        <w:t>For all questions involving number conversions you will need to s</w:t>
-      </w:r>
-      <w:r>
-        <w:rPr>
-          <w:rFonts w:asciiTheme="minorHAnsi" w:hAnsiTheme="minorHAnsi" w:cstheme="minorHAnsi"/>
-        </w:rPr>
-        <w:t xml:space="preserve">how sufficient work using steps </w:t>
+        <w:t xml:space="preserve">For all questions involving number conversions you will need to show sufficient work using steps </w:t>
       </w:r>
       <w:r>
         <w:rPr>
@@ -1566,19 +1528,11 @@
         </w:rPr>
         <w:t xml:space="preserve">a </w:t>
       </w:r>
-      <w:proofErr w:type="gramStart"/>
-      <w:r>
-        <w:rPr>
-          <w:rFonts w:asciiTheme="minorHAnsi" w:hAnsiTheme="minorHAnsi" w:cstheme="minorHAnsi"/>
-        </w:rPr>
-        <w:t>fixed point</w:t>
-      </w:r>
-      <w:proofErr w:type="gramEnd"/>
-      <w:r>
-        <w:rPr>
-          <w:rFonts w:asciiTheme="minorHAnsi" w:hAnsiTheme="minorHAnsi" w:cstheme="minorHAnsi"/>
-        </w:rPr>
-        <w:t xml:space="preserve"> binary representation of the </w:t>
+      <w:r>
+        <w:rPr>
+          <w:rFonts w:asciiTheme="minorHAnsi" w:hAnsiTheme="minorHAnsi" w:cstheme="minorHAnsi"/>
+        </w:rPr>
+        <w:t xml:space="preserve">fixed point binary representation of the </w:t>
       </w:r>
       <w:r>
         <w:rPr>
@@ -2250,19 +2204,11 @@
         </w:rPr>
         <w:t xml:space="preserve"> (</w:t>
       </w:r>
-      <w:proofErr w:type="gramStart"/>
-      <w:r>
-        <w:rPr>
-          <w:rFonts w:asciiTheme="minorHAnsi" w:hAnsiTheme="minorHAnsi" w:cstheme="minorHAnsi"/>
-        </w:rPr>
-        <w:t>I.e.</w:t>
-      </w:r>
-      <w:proofErr w:type="gramEnd"/>
-      <w:r>
-        <w:rPr>
-          <w:rFonts w:asciiTheme="minorHAnsi" w:hAnsiTheme="minorHAnsi" w:cstheme="minorHAnsi"/>
-        </w:rPr>
-        <w:t xml:space="preserve"> the one with </w:t>
+      <w:r>
+        <w:rPr>
+          <w:rFonts w:asciiTheme="minorHAnsi" w:hAnsiTheme="minorHAnsi" w:cstheme="minorHAnsi"/>
+        </w:rPr>
+        <w:t xml:space="preserve">I.e. the one with </w:t>
       </w:r>
       <w:r>
         <w:rPr>
@@ -2578,21 +2524,7 @@
         <w:rPr>
           <w:rFonts w:asciiTheme="minorHAnsi" w:hAnsiTheme="minorHAnsi" w:cstheme="minorHAnsi"/>
         </w:rPr>
-        <w:t xml:space="preserve">Like our representations for whole numbers, the number of bits and how they are used in a </w:t>
-      </w:r>
-      <w:proofErr w:type="gramStart"/>
-      <w:r>
-        <w:rPr>
-          <w:rFonts w:asciiTheme="minorHAnsi" w:hAnsiTheme="minorHAnsi" w:cstheme="minorHAnsi"/>
-        </w:rPr>
-        <w:t>floating point</w:t>
-      </w:r>
-      <w:proofErr w:type="gramEnd"/>
-      <w:r>
-        <w:rPr>
-          <w:rFonts w:asciiTheme="minorHAnsi" w:hAnsiTheme="minorHAnsi" w:cstheme="minorHAnsi"/>
-        </w:rPr>
-        <w:t xml:space="preserve"> representation determines the range of values that can be represented. Operations that result in values outside of this range create </w:t>
+        <w:t xml:space="preserve">Like our representations for whole numbers, the number of bits and how they are used in a floating point representation determines the range of values that can be represented. Operations that result in values outside of this range create </w:t>
       </w:r>
       <w:r>
         <w:rPr>
@@ -2663,21 +2595,7 @@
         <w:rPr>
           <w:rFonts w:asciiTheme="minorHAnsi" w:hAnsiTheme="minorHAnsi" w:cstheme="minorHAnsi"/>
         </w:rPr>
-        <w:t xml:space="preserve">using this </w:t>
-      </w:r>
-      <w:proofErr w:type="gramStart"/>
-      <w:r>
-        <w:rPr>
-          <w:rFonts w:asciiTheme="minorHAnsi" w:hAnsiTheme="minorHAnsi" w:cstheme="minorHAnsi"/>
-        </w:rPr>
-        <w:t>floating point</w:t>
-      </w:r>
-      <w:proofErr w:type="gramEnd"/>
-      <w:r>
-        <w:rPr>
-          <w:rFonts w:asciiTheme="minorHAnsi" w:hAnsiTheme="minorHAnsi" w:cstheme="minorHAnsi"/>
-        </w:rPr>
-        <w:t xml:space="preserve"> model.</w:t>
+        <w:t>using this floating point model.</w:t>
       </w:r>
       <w:r>
         <w:rPr>
@@ -2739,21 +2657,7 @@
         <w:rPr>
           <w:rFonts w:asciiTheme="minorHAnsi" w:hAnsiTheme="minorHAnsi" w:cstheme="minorHAnsi"/>
         </w:rPr>
-        <w:t xml:space="preserve"> what you know about our 14-bit floating point model and your answer to part a, give the binary and base 10 values of the largest negative number that can be represented using this </w:t>
-      </w:r>
-      <w:proofErr w:type="gramStart"/>
-      <w:r>
-        <w:rPr>
-          <w:rFonts w:asciiTheme="minorHAnsi" w:hAnsiTheme="minorHAnsi" w:cstheme="minorHAnsi"/>
-        </w:rPr>
-        <w:t>floating point</w:t>
-      </w:r>
-      <w:proofErr w:type="gramEnd"/>
-      <w:r>
-        <w:rPr>
-          <w:rFonts w:asciiTheme="minorHAnsi" w:hAnsiTheme="minorHAnsi" w:cstheme="minorHAnsi"/>
-        </w:rPr>
-        <w:t xml:space="preserve"> model.  Hint: You should not have to convert the binary to find the base 10 value here.</w:t>
+        <w:t xml:space="preserve"> what you know about our 14-bit floating point model and your answer to part a, give the binary and base 10 values of the largest negative number that can be represented using this floating point model.  Hint: You should not have to convert the binary to find the base 10 value here.</w:t>
       </w:r>
     </w:p>
     <w:p>
@@ -2810,21 +2714,7 @@
         <w:rPr>
           <w:rFonts w:asciiTheme="minorHAnsi" w:hAnsiTheme="minorHAnsi" w:cstheme="minorHAnsi"/>
         </w:rPr>
-        <w:t xml:space="preserve">7. Because a </w:t>
-      </w:r>
-      <w:proofErr w:type="gramStart"/>
-      <w:r>
-        <w:rPr>
-          <w:rFonts w:asciiTheme="minorHAnsi" w:hAnsiTheme="minorHAnsi" w:cstheme="minorHAnsi"/>
-        </w:rPr>
-        <w:t>floating point</w:t>
-      </w:r>
-      <w:proofErr w:type="gramEnd"/>
-      <w:r>
-        <w:rPr>
-          <w:rFonts w:asciiTheme="minorHAnsi" w:hAnsiTheme="minorHAnsi" w:cstheme="minorHAnsi"/>
-        </w:rPr>
-        <w:t xml:space="preserve"> system cannot represent every number this also means that there are numbers that are too small (i.e. too close to zero) to be represented.  When an operation results in one of these values it is called </w:t>
+        <w:t xml:space="preserve">7. Because a floating point system cannot represent every number this also means that there are numbers that are too small (i.e. too close to zero) to be represented.  When an operation results in one of these values it is called </w:t>
       </w:r>
       <w:r>
         <w:rPr>
@@ -2838,25 +2728,7 @@
         <w:rPr>
           <w:rFonts w:asciiTheme="minorHAnsi" w:hAnsiTheme="minorHAnsi" w:cstheme="minorHAnsi"/>
         </w:rPr>
-        <w:t xml:space="preserve">. </w:t>
-      </w:r>
-      <w:r>
-        <w:rPr>
-          <w:rFonts w:asciiTheme="minorHAnsi" w:hAnsiTheme="minorHAnsi" w:cstheme="minorHAnsi"/>
-        </w:rPr>
-        <w:t xml:space="preserve">This question explores the </w:t>
-      </w:r>
-      <w:r>
-        <w:rPr>
-          <w:rFonts w:asciiTheme="minorHAnsi" w:hAnsiTheme="minorHAnsi" w:cstheme="minorHAnsi"/>
-        </w:rPr>
-        <w:t>smallest values that can be represented in</w:t>
-      </w:r>
-      <w:r>
-        <w:rPr>
-          <w:rFonts w:asciiTheme="minorHAnsi" w:hAnsiTheme="minorHAnsi" w:cstheme="minorHAnsi"/>
-        </w:rPr>
-        <w:t xml:space="preserve"> the 14-bit floating point system from class.</w:t>
+        <w:t>. This question explores the smallest values that can be represented in the 14-bit floating point system from class.</w:t>
       </w:r>
     </w:p>
     <w:p>
@@ -2883,21 +2755,7 @@
         <w:rPr>
           <w:rFonts w:asciiTheme="minorHAnsi" w:hAnsiTheme="minorHAnsi" w:cstheme="minorHAnsi"/>
         </w:rPr>
-        <w:t xml:space="preserve">Give the binary and base 10 value of the smallest value greater than zero that can be represented using this </w:t>
-      </w:r>
-      <w:proofErr w:type="gramStart"/>
-      <w:r>
-        <w:rPr>
-          <w:rFonts w:asciiTheme="minorHAnsi" w:hAnsiTheme="minorHAnsi" w:cstheme="minorHAnsi"/>
-        </w:rPr>
-        <w:t>floating point</w:t>
-      </w:r>
-      <w:proofErr w:type="gramEnd"/>
-      <w:r>
-        <w:rPr>
-          <w:rFonts w:asciiTheme="minorHAnsi" w:hAnsiTheme="minorHAnsi" w:cstheme="minorHAnsi"/>
-        </w:rPr>
-        <w:t xml:space="preserve"> model. </w:t>
+        <w:t xml:space="preserve">Give the binary and base 10 value of the smallest value greater than zero that can be represented using this floating point model. </w:t>
       </w:r>
       <w:r>
         <w:rPr>
@@ -2977,39 +2835,7 @@
         <w:rPr>
           <w:rFonts w:asciiTheme="minorHAnsi" w:hAnsiTheme="minorHAnsi" w:cstheme="minorHAnsi"/>
         </w:rPr>
-        <w:t xml:space="preserve">. Give the binary and base 10 value of the smallest value </w:t>
-      </w:r>
-      <w:r>
-        <w:rPr>
-          <w:rFonts w:asciiTheme="minorHAnsi" w:hAnsiTheme="minorHAnsi" w:cstheme="minorHAnsi"/>
-        </w:rPr>
-        <w:t>less</w:t>
-      </w:r>
-      <w:r>
-        <w:rPr>
-          <w:rFonts w:asciiTheme="minorHAnsi" w:hAnsiTheme="minorHAnsi" w:cstheme="minorHAnsi"/>
-        </w:rPr>
-        <w:t xml:space="preserve"> than zero that can be represented using this </w:t>
-      </w:r>
-      <w:proofErr w:type="gramStart"/>
-      <w:r>
-        <w:rPr>
-          <w:rFonts w:asciiTheme="minorHAnsi" w:hAnsiTheme="minorHAnsi" w:cstheme="minorHAnsi"/>
-        </w:rPr>
-        <w:t>floating point</w:t>
-      </w:r>
-      <w:proofErr w:type="gramEnd"/>
-      <w:r>
-        <w:rPr>
-          <w:rFonts w:asciiTheme="minorHAnsi" w:hAnsiTheme="minorHAnsi" w:cstheme="minorHAnsi"/>
-        </w:rPr>
-        <w:t xml:space="preserve"> model. </w:t>
-      </w:r>
-      <w:r>
-        <w:rPr>
-          <w:rFonts w:asciiTheme="minorHAnsi" w:hAnsiTheme="minorHAnsi" w:cstheme="minorHAnsi"/>
-        </w:rPr>
-        <w:t xml:space="preserve">Hint: </w:t>
+        <w:t xml:space="preserve">. Give the binary and base 10 value of the smallest value less than zero that can be represented using this floating point model. Hint: </w:t>
       </w:r>
       <w:r>
         <w:rPr>
@@ -3146,123 +2972,121 @@
         <w:rPr>
           <w:rFonts w:ascii="Courier" w:hAnsi="Courier" w:cstheme="minorHAnsi"/>
         </w:rPr>
-        <w:t>(int</w:t>
-      </w:r>
-      <w:proofErr w:type="gramStart"/>
+        <w:t>(int)(4.35*100)</w:t>
+      </w:r>
+      <w:r>
+        <w:rPr>
+          <w:rFonts w:asciiTheme="minorHAnsi" w:hAnsiTheme="minorHAnsi" w:cstheme="minorHAnsi"/>
+        </w:rPr>
+        <w:t xml:space="preserve"> evaluated to </w:t>
+      </w:r>
       <w:r>
         <w:rPr>
           <w:rFonts w:ascii="Courier" w:hAnsi="Courier" w:cstheme="minorHAnsi"/>
         </w:rPr>
-        <w:t>)(</w:t>
-      </w:r>
-      <w:proofErr w:type="gramEnd"/>
+        <w:t>434</w:t>
+      </w:r>
+      <w:r>
+        <w:rPr>
+          <w:rFonts w:asciiTheme="minorHAnsi" w:hAnsiTheme="minorHAnsi" w:cstheme="minorHAnsi"/>
+        </w:rPr>
+        <w:t xml:space="preserve"> rather than </w:t>
+      </w:r>
       <w:r>
         <w:rPr>
           <w:rFonts w:ascii="Courier" w:hAnsi="Courier" w:cstheme="minorHAnsi"/>
         </w:rPr>
-        <w:t>4.35*100)</w:t>
-      </w:r>
-      <w:r>
-        <w:rPr>
-          <w:rFonts w:asciiTheme="minorHAnsi" w:hAnsiTheme="minorHAnsi" w:cstheme="minorHAnsi"/>
-        </w:rPr>
-        <w:t xml:space="preserve"> evaluated to </w:t>
-      </w:r>
+        <w:t>435</w:t>
+      </w:r>
+      <w:r>
+        <w:rPr>
+          <w:rFonts w:asciiTheme="minorHAnsi" w:hAnsiTheme="minorHAnsi" w:cstheme="minorHAnsi"/>
+        </w:rPr>
+        <w:t xml:space="preserve"> as would be expected.  This question </w:t>
+      </w:r>
+      <w:r>
+        <w:rPr>
+          <w:rFonts w:asciiTheme="minorHAnsi" w:hAnsiTheme="minorHAnsi" w:cstheme="minorHAnsi"/>
+        </w:rPr>
+        <w:t xml:space="preserve">demonstrates a similar behavior using a simpler example that </w:t>
+      </w:r>
+      <w:r>
+        <w:rPr>
+          <w:rFonts w:asciiTheme="minorHAnsi" w:hAnsiTheme="minorHAnsi" w:cstheme="minorHAnsi"/>
+        </w:rPr>
+        <w:t xml:space="preserve">makes </w:t>
+      </w:r>
+      <w:r>
+        <w:rPr>
+          <w:rFonts w:asciiTheme="minorHAnsi" w:hAnsiTheme="minorHAnsi" w:cstheme="minorHAnsi"/>
+        </w:rPr>
+        <w:t>it easier to work out by hand.</w:t>
+      </w:r>
+    </w:p>
+    <w:p>
+      <w:pPr>
+        <w:rPr>
+          <w:rFonts w:asciiTheme="minorHAnsi" w:hAnsiTheme="minorHAnsi" w:cstheme="minorHAnsi"/>
+        </w:rPr>
+      </w:pPr>
+    </w:p>
+    <w:p>
+      <w:pPr>
+        <w:ind w:left="360"/>
+        <w:rPr>
+          <w:rFonts w:asciiTheme="minorHAnsi" w:hAnsiTheme="minorHAnsi" w:cstheme="minorHAnsi"/>
+        </w:rPr>
+      </w:pPr>
+      <w:r>
+        <w:rPr>
+          <w:rFonts w:asciiTheme="minorHAnsi" w:hAnsiTheme="minorHAnsi" w:cstheme="minorHAnsi"/>
+        </w:rPr>
+        <w:t xml:space="preserve">a. </w:t>
+      </w:r>
+      <w:r>
+        <w:rPr>
+          <w:rFonts w:asciiTheme="minorHAnsi" w:hAnsiTheme="minorHAnsi" w:cstheme="minorHAnsi"/>
+        </w:rPr>
+        <w:t>If everything were perfect, w</w:t>
+      </w:r>
+      <w:r>
+        <w:rPr>
+          <w:rFonts w:asciiTheme="minorHAnsi" w:hAnsiTheme="minorHAnsi" w:cstheme="minorHAnsi"/>
+        </w:rPr>
+        <w:t xml:space="preserve">hat value would you expect the </w:t>
+      </w:r>
+      <w:r>
+        <w:rPr>
+          <w:rFonts w:asciiTheme="minorHAnsi" w:hAnsiTheme="minorHAnsi" w:cstheme="minorHAnsi"/>
+        </w:rPr>
+        <w:t xml:space="preserve">following </w:t>
+      </w:r>
+      <w:r>
+        <w:rPr>
+          <w:rFonts w:asciiTheme="minorHAnsi" w:hAnsiTheme="minorHAnsi" w:cstheme="minorHAnsi"/>
+        </w:rPr>
+        <w:t>expression to evaluate to?</w:t>
+      </w:r>
+    </w:p>
+    <w:p>
+      <w:pPr>
+        <w:ind w:left="360"/>
+        <w:rPr>
+          <w:rFonts w:asciiTheme="minorHAnsi" w:hAnsiTheme="minorHAnsi" w:cstheme="minorHAnsi"/>
+        </w:rPr>
+      </w:pPr>
       <w:r>
         <w:rPr>
           <w:rFonts w:ascii="Courier" w:hAnsi="Courier" w:cstheme="minorHAnsi"/>
         </w:rPr>
-        <w:t>434</w:t>
-      </w:r>
-      <w:r>
-        <w:rPr>
-          <w:rFonts w:asciiTheme="minorHAnsi" w:hAnsiTheme="minorHAnsi" w:cstheme="minorHAnsi"/>
-        </w:rPr>
-        <w:t xml:space="preserve"> rather than </w:t>
+        <w:tab/>
       </w:r>
       <w:r>
         <w:rPr>
           <w:rFonts w:ascii="Courier" w:hAnsi="Courier" w:cstheme="minorHAnsi"/>
         </w:rPr>
-        <w:t>435</w:t>
-      </w:r>
-      <w:r>
-        <w:rPr>
-          <w:rFonts w:asciiTheme="minorHAnsi" w:hAnsiTheme="minorHAnsi" w:cstheme="minorHAnsi"/>
-        </w:rPr>
-        <w:t xml:space="preserve"> as would be expected.  This question </w:t>
-      </w:r>
-      <w:r>
-        <w:rPr>
-          <w:rFonts w:asciiTheme="minorHAnsi" w:hAnsiTheme="minorHAnsi" w:cstheme="minorHAnsi"/>
-        </w:rPr>
-        <w:t xml:space="preserve">demonstrates a similar behavior using a simpler example that </w:t>
-      </w:r>
-      <w:r>
-        <w:rPr>
-          <w:rFonts w:asciiTheme="minorHAnsi" w:hAnsiTheme="minorHAnsi" w:cstheme="minorHAnsi"/>
-        </w:rPr>
-        <w:t xml:space="preserve">makes </w:t>
-      </w:r>
-      <w:r>
-        <w:rPr>
-          <w:rFonts w:asciiTheme="minorHAnsi" w:hAnsiTheme="minorHAnsi" w:cstheme="minorHAnsi"/>
-        </w:rPr>
-        <w:t>it easier to work out by hand.</w:t>
-      </w:r>
-    </w:p>
-    <w:p>
-      <w:pPr>
-        <w:rPr>
-          <w:rFonts w:asciiTheme="minorHAnsi" w:hAnsiTheme="minorHAnsi" w:cstheme="minorHAnsi"/>
-        </w:rPr>
-      </w:pPr>
-    </w:p>
-    <w:p>
-      <w:pPr>
-        <w:ind w:left="360"/>
-        <w:rPr>
-          <w:rFonts w:asciiTheme="minorHAnsi" w:hAnsiTheme="minorHAnsi" w:cstheme="minorHAnsi"/>
-        </w:rPr>
-      </w:pPr>
-      <w:r>
-        <w:rPr>
-          <w:rFonts w:asciiTheme="minorHAnsi" w:hAnsiTheme="minorHAnsi" w:cstheme="minorHAnsi"/>
-        </w:rPr>
-        <w:t xml:space="preserve">a. </w:t>
-      </w:r>
-      <w:r>
-        <w:rPr>
-          <w:rFonts w:asciiTheme="minorHAnsi" w:hAnsiTheme="minorHAnsi" w:cstheme="minorHAnsi"/>
-        </w:rPr>
-        <w:t>If everything were perfect, w</w:t>
-      </w:r>
-      <w:r>
-        <w:rPr>
-          <w:rFonts w:asciiTheme="minorHAnsi" w:hAnsiTheme="minorHAnsi" w:cstheme="minorHAnsi"/>
-        </w:rPr>
-        <w:t xml:space="preserve">hat value would you expect the </w:t>
-      </w:r>
-      <w:r>
-        <w:rPr>
-          <w:rFonts w:asciiTheme="minorHAnsi" w:hAnsiTheme="minorHAnsi" w:cstheme="minorHAnsi"/>
-        </w:rPr>
-        <w:t xml:space="preserve">following </w:t>
-      </w:r>
-      <w:r>
-        <w:rPr>
-          <w:rFonts w:asciiTheme="minorHAnsi" w:hAnsiTheme="minorHAnsi" w:cstheme="minorHAnsi"/>
-        </w:rPr>
-        <w:t>expression to evaluate to?</w:t>
-      </w:r>
-    </w:p>
-    <w:p>
-      <w:pPr>
-        <w:ind w:left="360"/>
-        <w:rPr>
-          <w:rFonts w:asciiTheme="minorHAnsi" w:hAnsiTheme="minorHAnsi" w:cstheme="minorHAnsi"/>
-        </w:rPr>
-      </w:pPr>
+        <w:tab/>
+      </w:r>
       <w:r>
         <w:rPr>
           <w:rFonts w:ascii="Courier" w:hAnsi="Courier" w:cstheme="minorHAnsi"/>
@@ -3285,63 +3109,43 @@
         <w:rPr>
           <w:rFonts w:ascii="Courier" w:hAnsi="Courier" w:cstheme="minorHAnsi"/>
         </w:rPr>
-        <w:tab/>
+        <w:t>(int)(</w:t>
       </w:r>
       <w:r>
         <w:rPr>
           <w:rFonts w:ascii="Courier" w:hAnsi="Courier" w:cstheme="minorHAnsi"/>
         </w:rPr>
-        <w:tab/>
+        <w:t>6</w:t>
       </w:r>
       <w:r>
         <w:rPr>
           <w:rFonts w:ascii="Courier" w:hAnsi="Courier" w:cstheme="minorHAnsi"/>
         </w:rPr>
-        <w:t>(int</w:t>
-      </w:r>
-      <w:proofErr w:type="gramStart"/>
+        <w:t>.</w:t>
+      </w:r>
       <w:r>
         <w:rPr>
           <w:rFonts w:ascii="Courier" w:hAnsi="Courier" w:cstheme="minorHAnsi"/>
         </w:rPr>
-        <w:t>)(</w:t>
-      </w:r>
-      <w:proofErr w:type="gramEnd"/>
+        <w:t>2</w:t>
+      </w:r>
       <w:r>
         <w:rPr>
           <w:rFonts w:ascii="Courier" w:hAnsi="Courier" w:cstheme="minorHAnsi"/>
         </w:rPr>
-        <w:t>6</w:t>
+        <w:t>3</w:t>
       </w:r>
       <w:r>
         <w:rPr>
           <w:rFonts w:ascii="Courier" w:hAnsi="Courier" w:cstheme="minorHAnsi"/>
         </w:rPr>
-        <w:t>.</w:t>
+        <w:t xml:space="preserve"> * </w:t>
       </w:r>
       <w:r>
         <w:rPr>
           <w:rFonts w:ascii="Courier" w:hAnsi="Courier" w:cstheme="minorHAnsi"/>
         </w:rPr>
-        <w:t>2</w:t>
-      </w:r>
-      <w:r>
-        <w:rPr>
-          <w:rFonts w:ascii="Courier" w:hAnsi="Courier" w:cstheme="minorHAnsi"/>
-        </w:rPr>
-        <w:t>3</w:t>
-      </w:r>
-      <w:r>
-        <w:rPr>
-          <w:rFonts w:ascii="Courier" w:hAnsi="Courier" w:cstheme="minorHAnsi"/>
-        </w:rPr>
-        <w:t xml:space="preserve"> * </w:t>
-      </w:r>
-      <w:r>
-        <w:rPr>
-          <w:rFonts w:ascii="Courier" w:hAnsi="Courier" w:cstheme="minorHAnsi"/>
-        </w:rPr>
-        <w:t>2</w:t>
+        <w:t>4</w:t>
       </w:r>
       <w:r>
         <w:rPr>
@@ -3391,21 +3195,7 @@
         <w:rPr>
           <w:rFonts w:asciiTheme="minorHAnsi" w:hAnsiTheme="minorHAnsi" w:cstheme="minorHAnsi"/>
         </w:rPr>
-        <w:t xml:space="preserve">b. Give the </w:t>
-      </w:r>
-      <w:proofErr w:type="gramStart"/>
-      <w:r>
-        <w:rPr>
-          <w:rFonts w:asciiTheme="minorHAnsi" w:hAnsiTheme="minorHAnsi" w:cstheme="minorHAnsi"/>
-        </w:rPr>
-        <w:t>fixed point</w:t>
-      </w:r>
-      <w:proofErr w:type="gramEnd"/>
-      <w:r>
-        <w:rPr>
-          <w:rFonts w:asciiTheme="minorHAnsi" w:hAnsiTheme="minorHAnsi" w:cstheme="minorHAnsi"/>
-        </w:rPr>
-        <w:t xml:space="preserve"> representation of </w:t>
+        <w:t xml:space="preserve">b. Give the fixed point representation of </w:t>
       </w:r>
       <w:r>
         <w:rPr>
@@ -3693,21 +3483,7 @@
         <w:rPr>
           <w:rFonts w:asciiTheme="minorHAnsi" w:hAnsiTheme="minorHAnsi" w:cstheme="minorHAnsi"/>
         </w:rPr>
-        <w:t xml:space="preserve">Recall, that a </w:t>
-      </w:r>
-      <w:proofErr w:type="gramStart"/>
-      <w:r>
-        <w:rPr>
-          <w:rFonts w:asciiTheme="minorHAnsi" w:hAnsiTheme="minorHAnsi" w:cstheme="minorHAnsi"/>
-        </w:rPr>
-        <w:t>type</w:t>
-      </w:r>
-      <w:proofErr w:type="gramEnd"/>
-      <w:r>
-        <w:rPr>
-          <w:rFonts w:asciiTheme="minorHAnsi" w:hAnsiTheme="minorHAnsi" w:cstheme="minorHAnsi"/>
-        </w:rPr>
-        <w:t xml:space="preserve"> cast to </w:t>
+        <w:t xml:space="preserve">Recall, that a type cast to </w:t>
       </w:r>
       <w:r>
         <w:rPr>
@@ -3910,21 +3686,7 @@
         <w:rPr>
           <w:rFonts w:asciiTheme="minorHAnsi" w:hAnsiTheme="minorHAnsi" w:cstheme="minorHAnsi"/>
         </w:rPr>
-        <w:t xml:space="preserve">So, as said this isn’t the exact same </w:t>
-      </w:r>
-      <w:proofErr w:type="gramStart"/>
-      <w:r>
-        <w:rPr>
-          <w:rFonts w:asciiTheme="minorHAnsi" w:hAnsiTheme="minorHAnsi" w:cstheme="minorHAnsi"/>
-        </w:rPr>
-        <w:t>example</w:t>
-      </w:r>
-      <w:proofErr w:type="gramEnd"/>
-      <w:r>
-        <w:rPr>
-          <w:rFonts w:asciiTheme="minorHAnsi" w:hAnsiTheme="minorHAnsi" w:cstheme="minorHAnsi"/>
-        </w:rPr>
-        <w:t xml:space="preserve"> we saw running in Java in </w:t>
+        <w:t xml:space="preserve">So, as said this isn’t the exact same example we saw running in Java in </w:t>
       </w:r>
       <w:r>
         <w:rPr>
@@ -4076,19 +3838,11 @@
         </w:rPr>
         <w:t xml:space="preserve">a </w:t>
       </w:r>
-      <w:proofErr w:type="gramStart"/>
-      <w:r>
-        <w:rPr>
-          <w:rFonts w:asciiTheme="minorHAnsi" w:hAnsiTheme="minorHAnsi" w:cstheme="minorHAnsi"/>
-        </w:rPr>
-        <w:t>floating point</w:t>
-      </w:r>
-      <w:proofErr w:type="gramEnd"/>
-      <w:r>
-        <w:rPr>
-          <w:rFonts w:asciiTheme="minorHAnsi" w:hAnsiTheme="minorHAnsi" w:cstheme="minorHAnsi"/>
-        </w:rPr>
-        <w:t xml:space="preserve"> representation</w:t>
+      <w:r>
+        <w:rPr>
+          <w:rFonts w:asciiTheme="minorHAnsi" w:hAnsiTheme="minorHAnsi" w:cstheme="minorHAnsi"/>
+        </w:rPr>
+        <w:t>floating point representation</w:t>
       </w:r>
       <w:r>
         <w:rPr>
@@ -5077,21 +4831,7 @@
         <w:rPr>
           <w:rFonts w:asciiTheme="minorHAnsi" w:hAnsiTheme="minorHAnsi" w:cstheme="minorHAnsi"/>
         </w:rPr>
-        <w:t xml:space="preserve"> understanding of </w:t>
-      </w:r>
-      <w:proofErr w:type="gramStart"/>
-      <w:r>
-        <w:rPr>
-          <w:rFonts w:asciiTheme="minorHAnsi" w:hAnsiTheme="minorHAnsi" w:cstheme="minorHAnsi"/>
-        </w:rPr>
-        <w:t>fixed and floating point</w:t>
-      </w:r>
-      <w:proofErr w:type="gramEnd"/>
-      <w:r>
-        <w:rPr>
-          <w:rFonts w:asciiTheme="minorHAnsi" w:hAnsiTheme="minorHAnsi" w:cstheme="minorHAnsi"/>
-        </w:rPr>
-        <w:t xml:space="preserve"> values can b</w:t>
+        <w:t xml:space="preserve"> understanding of fixed and floating point values can b</w:t>
       </w:r>
       <w:r>
         <w:rPr>
@@ -5112,19 +4852,11 @@
         </w:rPr>
         <w:t>th</w:t>
       </w:r>
-      <w:proofErr w:type="gramStart"/>
-      <w:r>
-        <w:rPr>
-          <w:rFonts w:asciiTheme="minorHAnsi" w:hAnsiTheme="minorHAnsi" w:cstheme="minorHAnsi"/>
-        </w:rPr>
-        <w:t xml:space="preserve"> 1991</w:t>
-      </w:r>
-      <w:proofErr w:type="gramEnd"/>
-      <w:r>
-        <w:rPr>
-          <w:rFonts w:asciiTheme="minorHAnsi" w:hAnsiTheme="minorHAnsi" w:cstheme="minorHAnsi"/>
-        </w:rPr>
-        <w:t xml:space="preserve">, 28 people were killed in a missile attack due to a failure of the Patriot Missile Defense System.  </w:t>
+      <w:r>
+        <w:rPr>
+          <w:rFonts w:asciiTheme="minorHAnsi" w:hAnsiTheme="minorHAnsi" w:cstheme="minorHAnsi"/>
+        </w:rPr>
+        <w:t xml:space="preserve"> 1991, 28 people were killed in a missile attack due to a failure of the Patriot Missile Defense System.  </w:t>
       </w:r>
     </w:p>
     <w:p>
@@ -5214,21 +4946,7 @@
             <w:rStyle w:val="Hyperlink"/>
             <w:rFonts w:asciiTheme="minorHAnsi" w:hAnsiTheme="minorHAnsi" w:cstheme="minorHAnsi"/>
           </w:rPr>
-          <w:t>https://barrgroup.com/software-expert-wit</w:t>
-        </w:r>
-        <w:r>
-          <w:rPr>
-            <w:rStyle w:val="Hyperlink"/>
-            <w:rFonts w:asciiTheme="minorHAnsi" w:hAnsiTheme="minorHAnsi" w:cstheme="minorHAnsi"/>
-          </w:rPr>
-          <w:t>n</w:t>
-        </w:r>
-        <w:r>
-          <w:rPr>
-            <w:rStyle w:val="Hyperlink"/>
-            <w:rFonts w:asciiTheme="minorHAnsi" w:hAnsiTheme="minorHAnsi" w:cstheme="minorHAnsi"/>
-          </w:rPr>
-          <w:t>ess/articles/case-study-lethal-software-defects-patriot-missile-failure</w:t>
+          <w:t>https://barrgroup.com/software-expert-witness/articles/case-study-lethal-software-defects-patriot-missile-failure</w:t>
         </w:r>
       </w:hyperlink>
     </w:p>
@@ -5261,21 +4979,7 @@
         <w:rPr>
           <w:rFonts w:asciiTheme="minorHAnsi" w:hAnsiTheme="minorHAnsi" w:cstheme="minorHAnsi"/>
         </w:rPr>
-        <w:t xml:space="preserve"> gives a short explanation of the underlying problem and its relationship to </w:t>
-      </w:r>
-      <w:proofErr w:type="gramStart"/>
-      <w:r>
-        <w:rPr>
-          <w:rFonts w:asciiTheme="minorHAnsi" w:hAnsiTheme="minorHAnsi" w:cstheme="minorHAnsi"/>
-        </w:rPr>
-        <w:t>fixed and floating point</w:t>
-      </w:r>
-      <w:proofErr w:type="gramEnd"/>
-      <w:r>
-        <w:rPr>
-          <w:rFonts w:asciiTheme="minorHAnsi" w:hAnsiTheme="minorHAnsi" w:cstheme="minorHAnsi"/>
-        </w:rPr>
-        <w:t xml:space="preserve"> representations.</w:t>
+        <w:t xml:space="preserve"> gives a short explanation of the underlying problem and its relationship to fixed and floating point representations.</w:t>
       </w:r>
     </w:p>
     <w:p>
@@ -5295,21 +4999,7 @@
             <w:rStyle w:val="Hyperlink"/>
             <w:rFonts w:asciiTheme="minorHAnsi" w:hAnsiTheme="minorHAnsi" w:cstheme="minorHAnsi"/>
           </w:rPr>
-          <w:t>http://www-users.mat</w:t>
-        </w:r>
-        <w:r>
-          <w:rPr>
-            <w:rStyle w:val="Hyperlink"/>
-            <w:rFonts w:asciiTheme="minorHAnsi" w:hAnsiTheme="minorHAnsi" w:cstheme="minorHAnsi"/>
-          </w:rPr>
-          <w:t>h</w:t>
-        </w:r>
-        <w:r>
-          <w:rPr>
-            <w:rStyle w:val="Hyperlink"/>
-            <w:rFonts w:asciiTheme="minorHAnsi" w:hAnsiTheme="minorHAnsi" w:cstheme="minorHAnsi"/>
-          </w:rPr>
-          <w:t>.umn.edu/~arnold/disasters/patriot.html</w:t>
+          <w:t>http://www-users.math.umn.edu/~arnold/disasters/patriot.html</w:t>
         </w:r>
       </w:hyperlink>
     </w:p>
@@ -5376,21 +5066,7 @@
             <w:rStyle w:val="Hyperlink"/>
             <w:rFonts w:asciiTheme="minorHAnsi" w:hAnsiTheme="minorHAnsi" w:cstheme="minorHAnsi"/>
           </w:rPr>
-          <w:t>http://www.cs.unc.</w:t>
-        </w:r>
-        <w:r>
-          <w:rPr>
-            <w:rStyle w:val="Hyperlink"/>
-            <w:rFonts w:asciiTheme="minorHAnsi" w:hAnsiTheme="minorHAnsi" w:cstheme="minorHAnsi"/>
-          </w:rPr>
-          <w:t>e</w:t>
-        </w:r>
-        <w:r>
-          <w:rPr>
-            <w:rStyle w:val="Hyperlink"/>
-            <w:rFonts w:asciiTheme="minorHAnsi" w:hAnsiTheme="minorHAnsi" w:cstheme="minorHAnsi"/>
-          </w:rPr>
-          <w:t>du/~smp/COMP205/LECTURES/ERROR/lec23/node4.html</w:t>
+          <w:t>http://www.cs.unc.edu/~smp/COMP205/LECTURES/ERROR/lec23/node4.html</w:t>
         </w:r>
       </w:hyperlink>
     </w:p>
@@ -5414,57 +5090,7 @@
         <w:rPr>
           <w:rFonts w:asciiTheme="minorHAnsi" w:hAnsiTheme="minorHAnsi" w:cstheme="minorHAnsi"/>
         </w:rPr>
-        <w:t>G</w:t>
-      </w:r>
-      <w:r>
-        <w:rPr>
-          <w:rFonts w:asciiTheme="minorHAnsi" w:hAnsiTheme="minorHAnsi" w:cstheme="minorHAnsi"/>
-        </w:rPr>
-        <w:t xml:space="preserve">ive </w:t>
-      </w:r>
-      <w:proofErr w:type="spellStart"/>
-      <w:r>
-        <w:rPr>
-          <w:rFonts w:asciiTheme="minorHAnsi" w:hAnsiTheme="minorHAnsi" w:cstheme="minorHAnsi"/>
-        </w:rPr>
-        <w:t xml:space="preserve">a </w:t>
-      </w:r>
-      <w:proofErr w:type="spellEnd"/>
-      <w:r>
-        <w:rPr>
-          <w:rFonts w:asciiTheme="minorHAnsi" w:hAnsiTheme="minorHAnsi" w:cstheme="minorHAnsi"/>
-        </w:rPr>
-        <w:t>few sentences of your own words</w:t>
-      </w:r>
-      <w:r>
-        <w:rPr>
-          <w:rFonts w:asciiTheme="minorHAnsi" w:hAnsiTheme="minorHAnsi" w:cstheme="minorHAnsi"/>
-        </w:rPr>
-        <w:t xml:space="preserve"> that</w:t>
-      </w:r>
-      <w:r>
-        <w:rPr>
-          <w:rFonts w:asciiTheme="minorHAnsi" w:hAnsiTheme="minorHAnsi" w:cstheme="minorHAnsi"/>
-        </w:rPr>
-        <w:t xml:space="preserve"> brief</w:t>
-      </w:r>
-      <w:r>
-        <w:rPr>
-          <w:rFonts w:asciiTheme="minorHAnsi" w:hAnsiTheme="minorHAnsi" w:cstheme="minorHAnsi"/>
-        </w:rPr>
-        <w:t xml:space="preserve">ly describe what </w:t>
-      </w:r>
-      <w:r>
-        <w:rPr>
-          <w:rFonts w:asciiTheme="minorHAnsi" w:hAnsiTheme="minorHAnsi" w:cstheme="minorHAnsi"/>
-        </w:rPr>
-        <w:t>happened and how it is related to the content of today’s class</w:t>
-      </w:r>
-      <w:r>
-        <w:rPr>
-          <w:rFonts w:asciiTheme="minorHAnsi" w:hAnsiTheme="minorHAnsi" w:cstheme="minorHAnsi"/>
-        </w:rPr>
-        <w:t>.</w:t>
+        <w:t>Give a few sentences of your own words that briefly describe what happened and how it is related to the content of today’s class.</w:t>
       </w:r>
     </w:p>
     <w:p>
@@ -5589,21 +5215,7 @@
         <w:rPr>
           <w:rFonts w:asciiTheme="minorHAnsi" w:hAnsiTheme="minorHAnsi" w:cstheme="minorHAnsi"/>
         </w:rPr>
-        <w:t xml:space="preserve">a. Recall that as we have defined the </w:t>
-      </w:r>
-      <w:proofErr w:type="gramStart"/>
-      <w:r>
-        <w:rPr>
-          <w:rFonts w:asciiTheme="minorHAnsi" w:hAnsiTheme="minorHAnsi" w:cstheme="minorHAnsi"/>
-        </w:rPr>
-        <w:t>floating point</w:t>
-      </w:r>
-      <w:proofErr w:type="gramEnd"/>
-      <w:r>
-        <w:rPr>
-          <w:rFonts w:asciiTheme="minorHAnsi" w:hAnsiTheme="minorHAnsi" w:cstheme="minorHAnsi"/>
-        </w:rPr>
-        <w:t xml:space="preserve"> system thus far, the significand is</w:t>
+        <w:t>a. Recall that as we have defined the floating point system thus far, the significand is</w:t>
       </w:r>
       <w:r>
         <w:rPr>
@@ -5697,21 +5309,7 @@
           <w:rFonts w:asciiTheme="minorHAnsi" w:hAnsiTheme="minorHAnsi" w:cstheme="minorHAnsi"/>
         </w:rPr>
         <w:lastRenderedPageBreak/>
-        <w:t xml:space="preserve">b. To address this issue, most </w:t>
-      </w:r>
-      <w:proofErr w:type="gramStart"/>
-      <w:r>
-        <w:rPr>
-          <w:rFonts w:asciiTheme="minorHAnsi" w:hAnsiTheme="minorHAnsi" w:cstheme="minorHAnsi"/>
-        </w:rPr>
-        <w:t>floating point</w:t>
-      </w:r>
-      <w:proofErr w:type="gramEnd"/>
-      <w:r>
-        <w:rPr>
-          <w:rFonts w:asciiTheme="minorHAnsi" w:hAnsiTheme="minorHAnsi" w:cstheme="minorHAnsi"/>
-        </w:rPr>
-        <w:t xml:space="preserve"> systems use the convention that when the exponent takes on its largest negative value, the significand will be</w:t>
+        <w:t>b. To address this issue, most floating point systems use the convention that when the exponent takes on its largest negative value, the significand will be</w:t>
       </w:r>
       <w:r>
         <w:rPr>
@@ -6074,21 +5672,7 @@
         <w:rPr>
           <w:rFonts w:asciiTheme="minorHAnsi" w:hAnsiTheme="minorHAnsi" w:cstheme="minorHAnsi"/>
         </w:rPr>
-        <w:t xml:space="preserve"> </w:t>
-      </w:r>
-      <w:proofErr w:type="gramStart"/>
-      <w:r>
-        <w:rPr>
-          <w:rFonts w:asciiTheme="minorHAnsi" w:hAnsiTheme="minorHAnsi" w:cstheme="minorHAnsi"/>
-        </w:rPr>
-        <w:t>floating point</w:t>
-      </w:r>
-      <w:proofErr w:type="gramEnd"/>
-      <w:r>
-        <w:rPr>
-          <w:rFonts w:asciiTheme="minorHAnsi" w:hAnsiTheme="minorHAnsi" w:cstheme="minorHAnsi"/>
-        </w:rPr>
-        <w:t xml:space="preserve"> system</w:t>
+        <w:t xml:space="preserve"> floating point system</w:t>
       </w:r>
       <w:r>
         <w:rPr>

</xml_diff>